<commit_message>
Inclusão dos INSERT INTO - GERENTE
Inclusão dos INSERT INTO - GERENTE
</commit_message>
<xml_diff>
--- a/EXERCICIO-01/SGBD_Trabalho_BrunoMarques_LucasNakamura.docx
+++ b/EXERCICIO-01/SGBD_Trabalho_BrunoMarques_LucasNakamura.docx
@@ -648,9 +648,9 @@
           <w:b/>
         </w:rPr>
         <w:sectPr>
-          <w:headerReference w:type="even" r:id="rId6"/>
-          <w:headerReference w:type="default" r:id="rId7"/>
-          <w:footerReference w:type="first" r:id="rId8"/>
+          <w:headerReference w:type="even" r:id="rId8"/>
+          <w:headerReference w:type="default" r:id="rId9"/>
+          <w:footerReference w:type="first" r:id="rId10"/>
           <w:pgSz w:w="11907" w:h="16840" w:code="9"/>
           <w:pgMar w:top="1701" w:right="1134" w:bottom="1134" w:left="1701" w:header="720" w:footer="720" w:gutter="0"/>
           <w:cols w:space="708"/>
@@ -662,14 +662,7 @@
           <w:rFonts w:ascii="Arial" w:hAnsi="Arial" w:cs="Arial"/>
           <w:b/>
         </w:rPr>
-        <w:t>20</w:t>
-      </w:r>
-      <w:r>
-        <w:rPr>
-          <w:rFonts w:ascii="Arial" w:hAnsi="Arial" w:cs="Arial"/>
-          <w:b/>
-        </w:rPr>
-        <w:t>17</w:t>
+        <w:t>2017</w:t>
       </w:r>
     </w:p>
     <w:p>
@@ -693,21 +686,7 @@
           <w:b/>
           <w:sz w:val="28"/>
         </w:rPr>
-        <w:t>[</w:t>
-      </w:r>
-      <w:r>
-        <w:rPr>
-          <w:b/>
-          <w:sz w:val="28"/>
-        </w:rPr>
-        <w:t>CREATE TABLE</w:t>
-      </w:r>
-      <w:r>
-        <w:rPr>
-          <w:b/>
-          <w:sz w:val="28"/>
-        </w:rPr>
-        <w:t>]</w:t>
+        <w:t>[CREATE TABLE]</w:t>
       </w:r>
     </w:p>
     <w:p>
@@ -764,7 +743,7 @@
                     </pic:cNvPicPr>
                   </pic:nvPicPr>
                   <pic:blipFill>
-                    <a:blip r:embed="rId9">
+                    <a:blip r:embed="rId11">
                       <a:extLst>
                         <a:ext uri="{28A0092B-C50C-407E-A947-70E740481C1C}">
                           <a14:useLocalDpi xmlns:a14="http://schemas.microsoft.com/office/drawing/2010/main" val="0"/>
@@ -825,13 +804,7 @@
         <w:rPr>
           <w:sz w:val="24"/>
         </w:rPr>
-        <w:t xml:space="preserve"> </w:t>
-      </w:r>
-      <w:r>
-        <w:rPr>
-          <w:sz w:val="24"/>
-        </w:rPr>
-        <w:t>– PRODUTO</w:t>
+        <w:t xml:space="preserve"> – PRODUTO</w:t>
       </w:r>
     </w:p>
     <w:p>
@@ -863,7 +836,7 @@
                     </pic:cNvPicPr>
                   </pic:nvPicPr>
                   <pic:blipFill>
-                    <a:blip r:embed="rId10">
+                    <a:blip r:embed="rId12">
                       <a:extLst>
                         <a:ext uri="{28A0092B-C50C-407E-A947-70E740481C1C}">
                           <a14:useLocalDpi xmlns:a14="http://schemas.microsoft.com/office/drawing/2010/main" val="0"/>
@@ -969,7 +942,7 @@
                     </pic:cNvPicPr>
                   </pic:nvPicPr>
                   <pic:blipFill>
-                    <a:blip r:embed="rId11">
+                    <a:blip r:embed="rId13">
                       <a:extLst>
                         <a:ext uri="{28A0092B-C50C-407E-A947-70E740481C1C}">
                           <a14:useLocalDpi xmlns:a14="http://schemas.microsoft.com/office/drawing/2010/main" val="0"/>
@@ -1067,7 +1040,7 @@
                     </pic:cNvPicPr>
                   </pic:nvPicPr>
                   <pic:blipFill>
-                    <a:blip r:embed="rId12">
+                    <a:blip r:embed="rId14">
                       <a:extLst>
                         <a:ext uri="{28A0092B-C50C-407E-A947-70E740481C1C}">
                           <a14:useLocalDpi xmlns:a14="http://schemas.microsoft.com/office/drawing/2010/main" val="0"/>
@@ -1127,21 +1100,7 @@
           <w:sz w:val="28"/>
         </w:rPr>
         <w:lastRenderedPageBreak/>
-        <w:t>[</w:t>
-      </w:r>
-      <w:r>
-        <w:rPr>
-          <w:b/>
-          <w:sz w:val="28"/>
-        </w:rPr>
-        <w:t>INSERT INTO</w:t>
-      </w:r>
-      <w:r>
-        <w:rPr>
-          <w:b/>
-          <w:sz w:val="28"/>
-        </w:rPr>
-        <w:t>]</w:t>
+        <w:t>[INSERT INTO]</w:t>
       </w:r>
     </w:p>
     <w:p>
@@ -1160,7 +1119,19 @@
         <w:rPr>
           <w:sz w:val="24"/>
         </w:rPr>
-        <w:t xml:space="preserve">INSERTO INTO CLIENTE 1 </w:t>
+        <w:t xml:space="preserve">INSERTO INTO </w:t>
+      </w:r>
+      <w:r>
+        <w:rPr>
+          <w:sz w:val="24"/>
+        </w:rPr>
+        <w:t xml:space="preserve">- </w:t>
+      </w:r>
+      <w:r>
+        <w:rPr>
+          <w:sz w:val="24"/>
+        </w:rPr>
+        <w:t xml:space="preserve">CLIENTE 1 </w:t>
       </w:r>
     </w:p>
     <w:p>
@@ -1192,7 +1163,7 @@
                     </pic:cNvPicPr>
                   </pic:nvPicPr>
                   <pic:blipFill>
-                    <a:blip r:embed="rId13">
+                    <a:blip r:embed="rId15">
                       <a:extLst>
                         <a:ext uri="{28A0092B-C50C-407E-A947-70E740481C1C}">
                           <a14:useLocalDpi xmlns:a14="http://schemas.microsoft.com/office/drawing/2010/main" val="0"/>
@@ -1247,7 +1218,19 @@
         <w:rPr>
           <w:sz w:val="24"/>
         </w:rPr>
-        <w:t>INSERTO INTO CLIENTE 2</w:t>
+        <w:t>INSERTO INTO</w:t>
+      </w:r>
+      <w:r>
+        <w:rPr>
+          <w:sz w:val="24"/>
+        </w:rPr>
+        <w:t xml:space="preserve"> -</w:t>
+      </w:r>
+      <w:r>
+        <w:rPr>
+          <w:sz w:val="24"/>
+        </w:rPr>
+        <w:t xml:space="preserve"> CLIENTE 2</w:t>
       </w:r>
     </w:p>
     <w:p>
@@ -1279,7 +1262,7 @@
                     </pic:cNvPicPr>
                   </pic:nvPicPr>
                   <pic:blipFill>
-                    <a:blip r:embed="rId14">
+                    <a:blip r:embed="rId16">
                       <a:extLst>
                         <a:ext uri="{28A0092B-C50C-407E-A947-70E740481C1C}">
                           <a14:useLocalDpi xmlns:a14="http://schemas.microsoft.com/office/drawing/2010/main" val="0"/>
@@ -1341,7 +1324,19 @@
         <w:rPr>
           <w:sz w:val="24"/>
         </w:rPr>
-        <w:t>INSERTO INTO CLIENTE 3</w:t>
+        <w:t xml:space="preserve">INSERTO INTO </w:t>
+      </w:r>
+      <w:r>
+        <w:rPr>
+          <w:sz w:val="24"/>
+        </w:rPr>
+        <w:t xml:space="preserve">- </w:t>
+      </w:r>
+      <w:r>
+        <w:rPr>
+          <w:sz w:val="24"/>
+        </w:rPr>
+        <w:t>CLIENTE 3</w:t>
       </w:r>
     </w:p>
     <w:p>
@@ -1375,7 +1370,7 @@
                     </pic:cNvPicPr>
                   </pic:nvPicPr>
                   <pic:blipFill>
-                    <a:blip r:embed="rId15">
+                    <a:blip r:embed="rId17">
                       <a:extLst>
                         <a:ext uri="{28A0092B-C50C-407E-A947-70E740481C1C}">
                           <a14:useLocalDpi xmlns:a14="http://schemas.microsoft.com/office/drawing/2010/main" val="0"/>
@@ -1430,7 +1425,19 @@
         <w:rPr>
           <w:sz w:val="24"/>
         </w:rPr>
-        <w:t>INSERTO INTO CLIENTE 4</w:t>
+        <w:t xml:space="preserve">INSERTO INTO </w:t>
+      </w:r>
+      <w:r>
+        <w:rPr>
+          <w:sz w:val="24"/>
+        </w:rPr>
+        <w:t xml:space="preserve">- </w:t>
+      </w:r>
+      <w:r>
+        <w:rPr>
+          <w:sz w:val="24"/>
+        </w:rPr>
+        <w:t>CLIENTE 4</w:t>
       </w:r>
       <w:r>
         <w:rPr>
@@ -1468,7 +1475,7 @@
                     </pic:cNvPicPr>
                   </pic:nvPicPr>
                   <pic:blipFill>
-                    <a:blip r:embed="rId16">
+                    <a:blip r:embed="rId18">
                       <a:extLst>
                         <a:ext uri="{28A0092B-C50C-407E-A947-70E740481C1C}">
                           <a14:useLocalDpi xmlns:a14="http://schemas.microsoft.com/office/drawing/2010/main" val="0"/>
@@ -1537,7 +1544,19 @@
         <w:rPr>
           <w:sz w:val="24"/>
         </w:rPr>
-        <w:t>INSERTO INTO CLIENTE 5</w:t>
+        <w:t>INSERTO INTO</w:t>
+      </w:r>
+      <w:r>
+        <w:rPr>
+          <w:sz w:val="24"/>
+        </w:rPr>
+        <w:t xml:space="preserve"> - </w:t>
+      </w:r>
+      <w:r>
+        <w:rPr>
+          <w:sz w:val="24"/>
+        </w:rPr>
+        <w:t xml:space="preserve"> CLIENTE 5</w:t>
       </w:r>
     </w:p>
     <w:p>
@@ -1569,7 +1588,7 @@
                     </pic:cNvPicPr>
                   </pic:nvPicPr>
                   <pic:blipFill>
-                    <a:blip r:embed="rId17">
+                    <a:blip r:embed="rId19">
                       <a:extLst>
                         <a:ext uri="{28A0092B-C50C-407E-A947-70E740481C1C}">
                           <a14:useLocalDpi xmlns:a14="http://schemas.microsoft.com/office/drawing/2010/main" val="0"/>
@@ -1656,7 +1675,7 @@
                     </pic:cNvPicPr>
                   </pic:nvPicPr>
                   <pic:blipFill>
-                    <a:blip r:embed="rId18">
+                    <a:blip r:embed="rId20">
                       <a:extLst>
                         <a:ext uri="{28A0092B-C50C-407E-A947-70E740481C1C}">
                           <a14:useLocalDpi xmlns:a14="http://schemas.microsoft.com/office/drawing/2010/main" val="0"/>
@@ -1699,33 +1718,241 @@
     </w:p>
     <w:p>
       <w:pPr>
-        <w:pStyle w:val="PargrafodaLista"/>
-        <w:ind w:left="0"/>
-        <w:rPr>
-          <w:sz w:val="24"/>
-        </w:rPr>
-      </w:pPr>
+        <w:rPr>
+          <w:sz w:val="24"/>
+        </w:rPr>
+      </w:pPr>
+    </w:p>
+    <w:p>
+      <w:pPr>
+        <w:pStyle w:val="PargrafodaLista"/>
+        <w:numPr>
+          <w:ilvl w:val="0"/>
+          <w:numId w:val="3"/>
+        </w:numPr>
+        <w:ind w:left="0" w:firstLine="0"/>
+        <w:rPr>
+          <w:sz w:val="24"/>
+        </w:rPr>
+      </w:pPr>
+      <w:r>
+        <w:rPr>
+          <w:sz w:val="24"/>
+        </w:rPr>
+        <w:t xml:space="preserve">INSERTO INTO </w:t>
+      </w:r>
+      <w:r>
+        <w:rPr>
+          <w:sz w:val="24"/>
+        </w:rPr>
+        <w:t>- GERENTE 1</w:t>
+      </w:r>
+    </w:p>
+    <w:p>
+      <w:pPr>
+        <w:rPr>
+          <w:sz w:val="24"/>
+          <w:lang w:val="en-US"/>
+        </w:rPr>
+      </w:pPr>
+      <w:r>
+        <w:rPr>
+          <w:noProof/>
+          <w:sz w:val="24"/>
+          <w:lang w:val="en-US"/>
+        </w:rPr>
+        <w:drawing>
+          <wp:inline distT="0" distB="0" distL="0" distR="0">
+            <wp:extent cx="6829425" cy="2152650"/>
+            <wp:effectExtent l="0" t="0" r="9525" b="0"/>
+            <wp:docPr id="2" name="Imagem 2" descr="C:\Users\Cinq\Documents\My Screen Captures\CUsersCinqDesktopTRABALHO-SGBDEXERCICIO-01SCRIPTSCREATE-TABLECREATE-TABLE-GERENTE.sql - Notepad++.jpg"/>
+            <wp:cNvGraphicFramePr>
+              <a:graphicFrameLocks xmlns:a="http://schemas.openxmlformats.org/drawingml/2006/main" noChangeAspect="1"/>
+            </wp:cNvGraphicFramePr>
+            <a:graphic xmlns:a="http://schemas.openxmlformats.org/drawingml/2006/main">
+              <a:graphicData uri="http://schemas.openxmlformats.org/drawingml/2006/picture">
+                <pic:pic xmlns:pic="http://schemas.openxmlformats.org/drawingml/2006/picture">
+                  <pic:nvPicPr>
+                    <pic:cNvPr id="0" name="Picture 1" descr="C:\Users\Cinq\Documents\My Screen Captures\CUsersCinqDesktopTRABALHO-SGBDEXERCICIO-01SCRIPTSCREATE-TABLECREATE-TABLE-GERENTE.sql - Notepad++.jpg"/>
+                    <pic:cNvPicPr>
+                      <a:picLocks noChangeAspect="1" noChangeArrowheads="1"/>
+                    </pic:cNvPicPr>
+                  </pic:nvPicPr>
+                  <pic:blipFill>
+                    <a:blip r:embed="rId21">
+                      <a:extLst>
+                        <a:ext uri="{28A0092B-C50C-407E-A947-70E740481C1C}">
+                          <a14:useLocalDpi xmlns:a14="http://schemas.microsoft.com/office/drawing/2010/main" val="0"/>
+                        </a:ext>
+                      </a:extLst>
+                    </a:blip>
+                    <a:srcRect/>
+                    <a:stretch>
+                      <a:fillRect/>
+                    </a:stretch>
+                  </pic:blipFill>
+                  <pic:spPr bwMode="auto">
+                    <a:xfrm>
+                      <a:off x="0" y="0"/>
+                      <a:ext cx="6829425" cy="2152650"/>
+                    </a:xfrm>
+                    <a:prstGeom prst="rect">
+                      <a:avLst/>
+                    </a:prstGeom>
+                    <a:noFill/>
+                    <a:ln>
+                      <a:noFill/>
+                    </a:ln>
+                  </pic:spPr>
+                </pic:pic>
+              </a:graphicData>
+            </a:graphic>
+          </wp:inline>
+        </w:drawing>
+      </w:r>
+    </w:p>
+    <w:p>
+      <w:pPr>
+        <w:rPr>
+          <w:sz w:val="24"/>
+          <w:lang w:val="en-US"/>
+        </w:rPr>
+      </w:pPr>
+    </w:p>
+    <w:p>
+      <w:pPr>
+        <w:pStyle w:val="PargrafodaLista"/>
+        <w:numPr>
+          <w:ilvl w:val="0"/>
+          <w:numId w:val="3"/>
+        </w:numPr>
+        <w:ind w:left="0" w:firstLine="0"/>
+        <w:rPr>
+          <w:sz w:val="24"/>
+        </w:rPr>
+      </w:pPr>
+      <w:r>
+        <w:rPr>
+          <w:sz w:val="24"/>
+        </w:rPr>
+        <w:t xml:space="preserve">INSERTO INTO - GERENTE </w:t>
+      </w:r>
+      <w:r>
+        <w:rPr>
+          <w:sz w:val="24"/>
+        </w:rPr>
+        <w:t>2</w:t>
+      </w:r>
       <w:bookmarkStart w:id="4" w:name="_GoBack"/>
       <w:bookmarkEnd w:id="4"/>
     </w:p>
     <w:p>
       <w:pPr>
-        <w:rPr>
-          <w:sz w:val="24"/>
-        </w:rPr>
-      </w:pPr>
-    </w:p>
-    <w:p>
-      <w:pPr>
-        <w:rPr>
-          <w:sz w:val="24"/>
-        </w:rPr>
-      </w:pPr>
-    </w:p>
-    <w:p>
-      <w:pPr>
-        <w:rPr>
-          <w:sz w:val="24"/>
+        <w:pStyle w:val="PargrafodaLista"/>
+        <w:numPr>
+          <w:ilvl w:val="0"/>
+          <w:numId w:val="3"/>
+        </w:numPr>
+        <w:ind w:left="0" w:firstLine="0"/>
+        <w:rPr>
+          <w:sz w:val="24"/>
+        </w:rPr>
+      </w:pPr>
+      <w:r>
+        <w:rPr>
+          <w:sz w:val="24"/>
+        </w:rPr>
+        <w:t xml:space="preserve">INSERTO INTO - GERENTE </w:t>
+      </w:r>
+      <w:r>
+        <w:rPr>
+          <w:sz w:val="24"/>
+        </w:rPr>
+        <w:t>3</w:t>
+      </w:r>
+    </w:p>
+    <w:p>
+      <w:pPr>
+        <w:pStyle w:val="PargrafodaLista"/>
+        <w:numPr>
+          <w:ilvl w:val="0"/>
+          <w:numId w:val="3"/>
+        </w:numPr>
+        <w:ind w:left="0" w:firstLine="0"/>
+        <w:rPr>
+          <w:sz w:val="24"/>
+        </w:rPr>
+      </w:pPr>
+      <w:r>
+        <w:rPr>
+          <w:sz w:val="24"/>
+        </w:rPr>
+        <w:t xml:space="preserve">INSERTO INTO - GERENTE </w:t>
+      </w:r>
+      <w:r>
+        <w:rPr>
+          <w:sz w:val="24"/>
+        </w:rPr>
+        <w:t>4</w:t>
+      </w:r>
+    </w:p>
+    <w:p>
+      <w:pPr>
+        <w:pStyle w:val="PargrafodaLista"/>
+        <w:numPr>
+          <w:ilvl w:val="0"/>
+          <w:numId w:val="3"/>
+        </w:numPr>
+        <w:ind w:left="0" w:firstLine="0"/>
+        <w:rPr>
+          <w:sz w:val="24"/>
+        </w:rPr>
+      </w:pPr>
+      <w:r>
+        <w:rPr>
+          <w:sz w:val="24"/>
+        </w:rPr>
+        <w:t xml:space="preserve">INSERTO INTO - GERENTE </w:t>
+      </w:r>
+      <w:r>
+        <w:rPr>
+          <w:sz w:val="24"/>
+        </w:rPr>
+        <w:t>5</w:t>
+      </w:r>
+    </w:p>
+    <w:p>
+      <w:pPr>
+        <w:pStyle w:val="PargrafodaLista"/>
+        <w:ind w:left="0"/>
+        <w:rPr>
+          <w:sz w:val="24"/>
+          <w:u w:val="single"/>
+          <w:lang w:val="en-US"/>
+        </w:rPr>
+      </w:pPr>
+    </w:p>
+    <w:p>
+      <w:pPr>
+        <w:rPr>
+          <w:sz w:val="24"/>
+          <w:lang w:val="en-US"/>
+        </w:rPr>
+      </w:pPr>
+    </w:p>
+    <w:p>
+      <w:pPr>
+        <w:rPr>
+          <w:sz w:val="24"/>
+          <w:lang w:val="en-US"/>
+        </w:rPr>
+      </w:pPr>
+    </w:p>
+    <w:p>
+      <w:pPr>
+        <w:rPr>
+          <w:sz w:val="24"/>
+          <w:lang w:val="en-US"/>
         </w:rPr>
       </w:pPr>
     </w:p>
@@ -1734,6 +1961,7 @@
         <w:ind w:left="-851"/>
         <w:rPr>
           <w:sz w:val="24"/>
+          <w:lang w:val="en-US"/>
         </w:rPr>
       </w:pPr>
     </w:p>
@@ -1745,6 +1973,31 @@
     </w:sectPr>
   </w:body>
 </w:document>
+</file>
+
+<file path=word/endnotes.xml><?xml version="1.0" encoding="utf-8"?>
+<w:endnotes xmlns:wpc="http://schemas.microsoft.com/office/word/2010/wordprocessingCanvas" xmlns:cx="http://schemas.microsoft.com/office/drawing/2014/chartex" xmlns:cx1="http://schemas.microsoft.com/office/drawing/2015/9/8/chartex" xmlns:cx2="http://schemas.microsoft.com/office/drawing/2015/10/21/chartex" xmlns:cx3="http://schemas.microsoft.com/office/drawing/2016/5/9/chartex" xmlns:cx4="http://schemas.microsoft.com/office/drawing/2016/5/10/chartex" xmlns:cx5="http://schemas.microsoft.com/office/drawing/2016/5/11/chartex" xmlns:cx6="http://schemas.microsoft.com/office/drawing/2016/5/12/chartex" xmlns:cx7="http://schemas.microsoft.com/office/drawing/2016/5/13/chartex" xmlns:cx8="http://schemas.microsoft.com/office/drawing/2016/5/14/chartex" xmlns:mc="http://schemas.openxmlformats.org/markup-compatibility/2006" xmlns:aink="http://schemas.microsoft.com/office/drawing/2016/ink" xmlns:am3d="http://schemas.microsoft.com/office/drawing/2017/model3d" xmlns:o="urn:schemas-microsoft-com:office:office" xmlns:r="http://schemas.openxmlformats.org/officeDocument/2006/relationships" xmlns:m="http://schemas.openxmlformats.org/officeDocument/2006/math" xmlns:v="urn:schemas-microsoft-com:vml" xmlns:wp14="http://schemas.microsoft.com/office/word/2010/wordprocessingDrawing" xmlns:wp="http://schemas.openxmlformats.org/drawingml/2006/wordprocessingDrawing" xmlns:w10="urn:schemas-microsoft-com:office:word" xmlns:w="http://schemas.openxmlformats.org/wordprocessingml/2006/main" xmlns:w14="http://schemas.microsoft.com/office/word/2010/wordml" xmlns:w15="http://schemas.microsoft.com/office/word/2012/wordml" xmlns:w16se="http://schemas.microsoft.com/office/word/2015/wordml/symex" xmlns:wpg="http://schemas.microsoft.com/office/word/2010/wordprocessingGroup" xmlns:wpi="http://schemas.microsoft.com/office/word/2010/wordprocessingInk" xmlns:wne="http://schemas.microsoft.com/office/word/2006/wordml" xmlns:wps="http://schemas.microsoft.com/office/word/2010/wordprocessingShape" mc:Ignorable="w14 w15 w16se wp14">
+  <w:endnote w:type="separator" w:id="-1">
+    <w:p>
+      <w:pPr>
+        <w:spacing w:after="0" w:line="240" w:lineRule="auto"/>
+      </w:pPr>
+      <w:r>
+        <w:separator/>
+      </w:r>
+    </w:p>
+  </w:endnote>
+  <w:endnote w:type="continuationSeparator" w:id="0">
+    <w:p>
+      <w:pPr>
+        <w:spacing w:after="0" w:line="240" w:lineRule="auto"/>
+      </w:pPr>
+      <w:r>
+        <w:continuationSeparator/>
+      </w:r>
+    </w:p>
+  </w:endnote>
+</w:endnotes>
 </file>
 
 <file path=word/footer1.xml><?xml version="1.0" encoding="utf-8"?>
@@ -1782,6 +2035,31 @@
     </w:pPr>
   </w:p>
 </w:ftr>
+</file>
+
+<file path=word/footnotes.xml><?xml version="1.0" encoding="utf-8"?>
+<w:footnotes xmlns:wpc="http://schemas.microsoft.com/office/word/2010/wordprocessingCanvas" xmlns:cx="http://schemas.microsoft.com/office/drawing/2014/chartex" xmlns:cx1="http://schemas.microsoft.com/office/drawing/2015/9/8/chartex" xmlns:cx2="http://schemas.microsoft.com/office/drawing/2015/10/21/chartex" xmlns:cx3="http://schemas.microsoft.com/office/drawing/2016/5/9/chartex" xmlns:cx4="http://schemas.microsoft.com/office/drawing/2016/5/10/chartex" xmlns:cx5="http://schemas.microsoft.com/office/drawing/2016/5/11/chartex" xmlns:cx6="http://schemas.microsoft.com/office/drawing/2016/5/12/chartex" xmlns:cx7="http://schemas.microsoft.com/office/drawing/2016/5/13/chartex" xmlns:cx8="http://schemas.microsoft.com/office/drawing/2016/5/14/chartex" xmlns:mc="http://schemas.openxmlformats.org/markup-compatibility/2006" xmlns:aink="http://schemas.microsoft.com/office/drawing/2016/ink" xmlns:am3d="http://schemas.microsoft.com/office/drawing/2017/model3d" xmlns:o="urn:schemas-microsoft-com:office:office" xmlns:r="http://schemas.openxmlformats.org/officeDocument/2006/relationships" xmlns:m="http://schemas.openxmlformats.org/officeDocument/2006/math" xmlns:v="urn:schemas-microsoft-com:vml" xmlns:wp14="http://schemas.microsoft.com/office/word/2010/wordprocessingDrawing" xmlns:wp="http://schemas.openxmlformats.org/drawingml/2006/wordprocessingDrawing" xmlns:w10="urn:schemas-microsoft-com:office:word" xmlns:w="http://schemas.openxmlformats.org/wordprocessingml/2006/main" xmlns:w14="http://schemas.microsoft.com/office/word/2010/wordml" xmlns:w15="http://schemas.microsoft.com/office/word/2012/wordml" xmlns:w16se="http://schemas.microsoft.com/office/word/2015/wordml/symex" xmlns:wpg="http://schemas.microsoft.com/office/word/2010/wordprocessingGroup" xmlns:wpi="http://schemas.microsoft.com/office/word/2010/wordprocessingInk" xmlns:wne="http://schemas.microsoft.com/office/word/2006/wordml" xmlns:wps="http://schemas.microsoft.com/office/word/2010/wordprocessingShape" mc:Ignorable="w14 w15 w16se wp14">
+  <w:footnote w:type="separator" w:id="-1">
+    <w:p>
+      <w:pPr>
+        <w:spacing w:after="0" w:line="240" w:lineRule="auto"/>
+      </w:pPr>
+      <w:r>
+        <w:separator/>
+      </w:r>
+    </w:p>
+  </w:footnote>
+  <w:footnote w:type="continuationSeparator" w:id="0">
+    <w:p>
+      <w:pPr>
+        <w:spacing w:after="0" w:line="240" w:lineRule="auto"/>
+      </w:pPr>
+      <w:r>
+        <w:continuationSeparator/>
+      </w:r>
+    </w:p>
+  </w:footnote>
+</w:footnotes>
 </file>
 
 <file path=word/header1.xml><?xml version="1.0" encoding="utf-8"?>
@@ -3380,7 +3658,7 @@
 </file>
 
 <file path=customXml/itemProps1.xml><?xml version="1.0" encoding="utf-8"?>
-<ds:datastoreItem xmlns:ds="http://schemas.openxmlformats.org/officeDocument/2006/customXml" ds:itemID="{D4996247-3F7E-4F8F-9A86-AC5A19199618}">
+<ds:datastoreItem xmlns:ds="http://schemas.openxmlformats.org/officeDocument/2006/customXml" ds:itemID="{033360B4-EBDC-4155-BF6F-EC2397B666CE}">
   <ds:schemaRefs>
     <ds:schemaRef ds:uri="http://schemas.openxmlformats.org/officeDocument/2006/bibliography"/>
   </ds:schemaRefs>

</xml_diff>

<commit_message>
inclusão das tabelas que faltavam e os inserts
inclusão das tabelas que faltavam e os inserts
</commit_message>
<xml_diff>
--- a/EXERCICIO-01/SGBD_Trabalho_BrunoMarques_LucasNakamura.docx
+++ b/EXERCICIO-01/SGBD_Trabalho_BrunoMarques_LucasNakamura.docx
@@ -667,7 +667,6 @@
     </w:p>
     <w:p>
       <w:pPr>
-        <w:pStyle w:val="Ttulo"/>
         <w:rPr>
           <w:b/>
           <w:sz w:val="28"/>
@@ -898,7 +897,6 @@
         <w:rPr>
           <w:sz w:val="24"/>
         </w:rPr>
-        <w:lastRenderedPageBreak/>
         <w:t xml:space="preserve">CREATE TABLE – VENDA </w:t>
       </w:r>
     </w:p>
@@ -1082,14 +1080,6 @@
     <w:p>
       <w:pPr>
         <w:rPr>
-          <w:sz w:val="24"/>
-        </w:rPr>
-      </w:pPr>
-    </w:p>
-    <w:p>
-      <w:pPr>
-        <w:pStyle w:val="Ttulo"/>
-        <w:rPr>
           <w:b/>
           <w:sz w:val="28"/>
         </w:rPr>
@@ -1131,7 +1121,13 @@
         <w:rPr>
           <w:sz w:val="24"/>
         </w:rPr>
-        <w:t xml:space="preserve">CLIENTE 1 </w:t>
+        <w:t>EMPREGADO</w:t>
+      </w:r>
+      <w:r>
+        <w:rPr>
+          <w:sz w:val="24"/>
+        </w:rPr>
+        <w:t xml:space="preserve"> 1 </w:t>
       </w:r>
     </w:p>
     <w:p>
@@ -1230,7 +1226,25 @@
         <w:rPr>
           <w:sz w:val="24"/>
         </w:rPr>
-        <w:t xml:space="preserve"> CLIENTE 2</w:t>
+        <w:t xml:space="preserve"> </w:t>
+      </w:r>
+      <w:r>
+        <w:rPr>
+          <w:sz w:val="24"/>
+        </w:rPr>
+        <w:t>EMPREGADO</w:t>
+      </w:r>
+      <w:r>
+        <w:rPr>
+          <w:sz w:val="24"/>
+        </w:rPr>
+        <w:t xml:space="preserve"> </w:t>
+      </w:r>
+      <w:r>
+        <w:rPr>
+          <w:sz w:val="24"/>
+        </w:rPr>
+        <w:t>2</w:t>
       </w:r>
     </w:p>
     <w:p>
@@ -1336,7 +1350,19 @@
         <w:rPr>
           <w:sz w:val="24"/>
         </w:rPr>
-        <w:t>CLIENTE 3</w:t>
+        <w:t>EMPREGADO</w:t>
+      </w:r>
+      <w:r>
+        <w:rPr>
+          <w:sz w:val="24"/>
+        </w:rPr>
+        <w:t xml:space="preserve"> </w:t>
+      </w:r>
+      <w:r>
+        <w:rPr>
+          <w:sz w:val="24"/>
+        </w:rPr>
+        <w:t>3</w:t>
       </w:r>
     </w:p>
     <w:p>
@@ -1437,7 +1463,19 @@
         <w:rPr>
           <w:sz w:val="24"/>
         </w:rPr>
-        <w:t>CLIENTE 4</w:t>
+        <w:t>EMPREGADO</w:t>
+      </w:r>
+      <w:r>
+        <w:rPr>
+          <w:sz w:val="24"/>
+        </w:rPr>
+        <w:t xml:space="preserve"> </w:t>
+      </w:r>
+      <w:r>
+        <w:rPr>
+          <w:sz w:val="24"/>
+        </w:rPr>
+        <w:t>4</w:t>
       </w:r>
       <w:r>
         <w:rPr>
@@ -1556,7 +1594,25 @@
         <w:rPr>
           <w:sz w:val="24"/>
         </w:rPr>
-        <w:t xml:space="preserve"> CLIENTE 5</w:t>
+        <w:t xml:space="preserve"> </w:t>
+      </w:r>
+      <w:r>
+        <w:rPr>
+          <w:sz w:val="24"/>
+        </w:rPr>
+        <w:t>EMPREGADO</w:t>
+      </w:r>
+      <w:r>
+        <w:rPr>
+          <w:sz w:val="24"/>
+        </w:rPr>
+        <w:t xml:space="preserve"> </w:t>
+      </w:r>
+      <w:r>
+        <w:rPr>
+          <w:sz w:val="24"/>
+        </w:rPr>
+        <w:t>5</w:t>
       </w:r>
     </w:p>
     <w:p>
@@ -1643,7 +1699,25 @@
         <w:rPr>
           <w:sz w:val="24"/>
         </w:rPr>
-        <w:t>INSERTO INTO CLIENTE 6</w:t>
+        <w:t xml:space="preserve">INSERTO INTO </w:t>
+      </w:r>
+      <w:r>
+        <w:rPr>
+          <w:sz w:val="24"/>
+        </w:rPr>
+        <w:t>EMPREGADO</w:t>
+      </w:r>
+      <w:r>
+        <w:rPr>
+          <w:sz w:val="24"/>
+        </w:rPr>
+        <w:t xml:space="preserve"> </w:t>
+      </w:r>
+      <w:r>
+        <w:rPr>
+          <w:sz w:val="24"/>
+        </w:rPr>
+        <w:t>6</w:t>
       </w:r>
     </w:p>
     <w:p>
@@ -1739,13 +1813,7 @@
         <w:rPr>
           <w:sz w:val="24"/>
         </w:rPr>
-        <w:t xml:space="preserve">INSERTO INTO </w:t>
-      </w:r>
-      <w:r>
-        <w:rPr>
-          <w:sz w:val="24"/>
-        </w:rPr>
-        <w:t>- GERENTE 1</w:t>
+        <w:t>INSERTO INTO - GERENTE 1</w:t>
       </w:r>
     </w:p>
     <w:p>
@@ -1835,16 +1903,55 @@
         <w:rPr>
           <w:sz w:val="24"/>
         </w:rPr>
-        <w:t xml:space="preserve">INSERTO INTO - GERENTE </w:t>
-      </w:r>
-      <w:r>
-        <w:rPr>
-          <w:sz w:val="24"/>
-        </w:rPr>
-        <w:t>2</w:t>
-      </w:r>
-      <w:bookmarkStart w:id="4" w:name="_GoBack"/>
-      <w:bookmarkEnd w:id="4"/>
+        <w:t>INSERTO INTO - GERENTE 2</w:t>
+      </w:r>
+    </w:p>
+    <w:p>
+      <w:pPr>
+        <w:rPr>
+          <w:sz w:val="24"/>
+        </w:rPr>
+      </w:pPr>
+      <w:r>
+        <w:rPr>
+          <w:noProof/>
+        </w:rPr>
+        <w:drawing>
+          <wp:inline distT="0" distB="0" distL="0" distR="0" wp14:anchorId="316C013D" wp14:editId="6234F1EE">
+            <wp:extent cx="6840855" cy="2275840"/>
+            <wp:effectExtent l="0" t="0" r="0" b="0"/>
+            <wp:docPr id="5" name="Imagem 5"/>
+            <wp:cNvGraphicFramePr>
+              <a:graphicFrameLocks xmlns:a="http://schemas.openxmlformats.org/drawingml/2006/main" noChangeAspect="1"/>
+            </wp:cNvGraphicFramePr>
+            <a:graphic xmlns:a="http://schemas.openxmlformats.org/drawingml/2006/main">
+              <a:graphicData uri="http://schemas.openxmlformats.org/drawingml/2006/picture">
+                <pic:pic xmlns:pic="http://schemas.openxmlformats.org/drawingml/2006/picture">
+                  <pic:nvPicPr>
+                    <pic:cNvPr id="1" name=""/>
+                    <pic:cNvPicPr/>
+                  </pic:nvPicPr>
+                  <pic:blipFill>
+                    <a:blip r:embed="rId22"/>
+                    <a:stretch>
+                      <a:fillRect/>
+                    </a:stretch>
+                  </pic:blipFill>
+                  <pic:spPr>
+                    <a:xfrm>
+                      <a:off x="0" y="0"/>
+                      <a:ext cx="6840855" cy="2275840"/>
+                    </a:xfrm>
+                    <a:prstGeom prst="rect">
+                      <a:avLst/>
+                    </a:prstGeom>
+                  </pic:spPr>
+                </pic:pic>
+              </a:graphicData>
+            </a:graphic>
+          </wp:inline>
+        </w:drawing>
+      </w:r>
     </w:p>
     <w:p>
       <w:pPr>
@@ -1873,6 +1980,71 @@
     </w:p>
     <w:p>
       <w:pPr>
+        <w:rPr>
+          <w:sz w:val="24"/>
+        </w:rPr>
+      </w:pPr>
+      <w:r>
+        <w:rPr>
+          <w:noProof/>
+        </w:rPr>
+        <w:drawing>
+          <wp:inline distT="0" distB="0" distL="0" distR="0" wp14:anchorId="1918F3EE" wp14:editId="79A60375">
+            <wp:extent cx="6840855" cy="2583815"/>
+            <wp:effectExtent l="0" t="0" r="0" b="6985"/>
+            <wp:docPr id="10" name="Imagem 10"/>
+            <wp:cNvGraphicFramePr>
+              <a:graphicFrameLocks xmlns:a="http://schemas.openxmlformats.org/drawingml/2006/main" noChangeAspect="1"/>
+            </wp:cNvGraphicFramePr>
+            <a:graphic xmlns:a="http://schemas.openxmlformats.org/drawingml/2006/main">
+              <a:graphicData uri="http://schemas.openxmlformats.org/drawingml/2006/picture">
+                <pic:pic xmlns:pic="http://schemas.openxmlformats.org/drawingml/2006/picture">
+                  <pic:nvPicPr>
+                    <pic:cNvPr id="1" name=""/>
+                    <pic:cNvPicPr/>
+                  </pic:nvPicPr>
+                  <pic:blipFill>
+                    <a:blip r:embed="rId23"/>
+                    <a:stretch>
+                      <a:fillRect/>
+                    </a:stretch>
+                  </pic:blipFill>
+                  <pic:spPr>
+                    <a:xfrm>
+                      <a:off x="0" y="0"/>
+                      <a:ext cx="6840855" cy="2583815"/>
+                    </a:xfrm>
+                    <a:prstGeom prst="rect">
+                      <a:avLst/>
+                    </a:prstGeom>
+                  </pic:spPr>
+                </pic:pic>
+              </a:graphicData>
+            </a:graphic>
+          </wp:inline>
+        </w:drawing>
+      </w:r>
+    </w:p>
+    <w:p>
+      <w:pPr>
+        <w:ind w:left="-851"/>
+        <w:rPr>
+          <w:sz w:val="24"/>
+          <w:lang w:val="en-US"/>
+        </w:rPr>
+      </w:pPr>
+    </w:p>
+    <w:p>
+      <w:pPr>
+        <w:ind w:left="-851"/>
+        <w:rPr>
+          <w:sz w:val="24"/>
+          <w:lang w:val="en-US"/>
+        </w:rPr>
+      </w:pPr>
+    </w:p>
+    <w:p>
+      <w:pPr>
         <w:pStyle w:val="PargrafodaLista"/>
         <w:numPr>
           <w:ilvl w:val="0"/>
@@ -1887,14 +2059,86 @@
         <w:rPr>
           <w:sz w:val="24"/>
         </w:rPr>
-        <w:t xml:space="preserve">INSERTO INTO - GERENTE </w:t>
-      </w:r>
-      <w:r>
-        <w:rPr>
-          <w:sz w:val="24"/>
-        </w:rPr>
-        <w:t>4</w:t>
-      </w:r>
+        <w:t xml:space="preserve">INSERTO INTO </w:t>
+      </w:r>
+      <w:r>
+        <w:rPr>
+          <w:sz w:val="24"/>
+        </w:rPr>
+        <w:t>–</w:t>
+      </w:r>
+      <w:r>
+        <w:rPr>
+          <w:sz w:val="24"/>
+        </w:rPr>
+        <w:t xml:space="preserve"> </w:t>
+      </w:r>
+      <w:r>
+        <w:rPr>
+          <w:sz w:val="24"/>
+        </w:rPr>
+        <w:t xml:space="preserve">PRODUTO </w:t>
+      </w:r>
+      <w:r>
+        <w:rPr>
+          <w:sz w:val="24"/>
+        </w:rPr>
+        <w:t xml:space="preserve">– 1 </w:t>
+      </w:r>
+    </w:p>
+    <w:p>
+      <w:pPr>
+        <w:rPr>
+          <w:sz w:val="24"/>
+        </w:rPr>
+      </w:pPr>
+      <w:r>
+        <w:rPr>
+          <w:noProof/>
+        </w:rPr>
+        <w:drawing>
+          <wp:inline distT="0" distB="0" distL="0" distR="0" wp14:anchorId="7942A0D4" wp14:editId="529CE12B">
+            <wp:extent cx="6840855" cy="1351280"/>
+            <wp:effectExtent l="0" t="0" r="0" b="1270"/>
+            <wp:docPr id="8" name="Imagem 8"/>
+            <wp:cNvGraphicFramePr>
+              <a:graphicFrameLocks xmlns:a="http://schemas.openxmlformats.org/drawingml/2006/main" noChangeAspect="1"/>
+            </wp:cNvGraphicFramePr>
+            <a:graphic xmlns:a="http://schemas.openxmlformats.org/drawingml/2006/main">
+              <a:graphicData uri="http://schemas.openxmlformats.org/drawingml/2006/picture">
+                <pic:pic xmlns:pic="http://schemas.openxmlformats.org/drawingml/2006/picture">
+                  <pic:nvPicPr>
+                    <pic:cNvPr id="1" name=""/>
+                    <pic:cNvPicPr/>
+                  </pic:nvPicPr>
+                  <pic:blipFill>
+                    <a:blip r:embed="rId24"/>
+                    <a:stretch>
+                      <a:fillRect/>
+                    </a:stretch>
+                  </pic:blipFill>
+                  <pic:spPr>
+                    <a:xfrm>
+                      <a:off x="0" y="0"/>
+                      <a:ext cx="6840855" cy="1351280"/>
+                    </a:xfrm>
+                    <a:prstGeom prst="rect">
+                      <a:avLst/>
+                    </a:prstGeom>
+                  </pic:spPr>
+                </pic:pic>
+              </a:graphicData>
+            </a:graphic>
+          </wp:inline>
+        </w:drawing>
+      </w:r>
+    </w:p>
+    <w:p>
+      <w:pPr>
+        <w:rPr>
+          <w:sz w:val="24"/>
+        </w:rPr>
+      </w:pPr>
     </w:p>
     <w:p>
       <w:pPr>
@@ -1912,7 +2156,750 @@
         <w:rPr>
           <w:sz w:val="24"/>
         </w:rPr>
-        <w:t xml:space="preserve">INSERTO INTO - GERENTE </w:t>
+        <w:t>I</w:t>
+      </w:r>
+      <w:r>
+        <w:rPr>
+          <w:sz w:val="24"/>
+        </w:rPr>
+        <w:t>NSERTO INTO – PRODUTO –</w:t>
+      </w:r>
+      <w:r>
+        <w:rPr>
+          <w:sz w:val="24"/>
+        </w:rPr>
+        <w:t xml:space="preserve"> 2</w:t>
+      </w:r>
+    </w:p>
+    <w:p>
+      <w:pPr>
+        <w:rPr>
+          <w:sz w:val="24"/>
+        </w:rPr>
+      </w:pPr>
+      <w:r>
+        <w:rPr>
+          <w:noProof/>
+        </w:rPr>
+        <w:drawing>
+          <wp:inline distT="0" distB="0" distL="0" distR="0" wp14:anchorId="1B23B8A5" wp14:editId="4E54B21B">
+            <wp:extent cx="6840855" cy="1530985"/>
+            <wp:effectExtent l="0" t="0" r="0" b="0"/>
+            <wp:docPr id="13" name="Imagem 13"/>
+            <wp:cNvGraphicFramePr>
+              <a:graphicFrameLocks xmlns:a="http://schemas.openxmlformats.org/drawingml/2006/main" noChangeAspect="1"/>
+            </wp:cNvGraphicFramePr>
+            <a:graphic xmlns:a="http://schemas.openxmlformats.org/drawingml/2006/main">
+              <a:graphicData uri="http://schemas.openxmlformats.org/drawingml/2006/picture">
+                <pic:pic xmlns:pic="http://schemas.openxmlformats.org/drawingml/2006/picture">
+                  <pic:nvPicPr>
+                    <pic:cNvPr id="1" name=""/>
+                    <pic:cNvPicPr/>
+                  </pic:nvPicPr>
+                  <pic:blipFill>
+                    <a:blip r:embed="rId25"/>
+                    <a:stretch>
+                      <a:fillRect/>
+                    </a:stretch>
+                  </pic:blipFill>
+                  <pic:spPr>
+                    <a:xfrm>
+                      <a:off x="0" y="0"/>
+                      <a:ext cx="6840855" cy="1530985"/>
+                    </a:xfrm>
+                    <a:prstGeom prst="rect">
+                      <a:avLst/>
+                    </a:prstGeom>
+                  </pic:spPr>
+                </pic:pic>
+              </a:graphicData>
+            </a:graphic>
+          </wp:inline>
+        </w:drawing>
+      </w:r>
+    </w:p>
+    <w:p>
+      <w:pPr>
+        <w:rPr>
+          <w:sz w:val="24"/>
+        </w:rPr>
+      </w:pPr>
+    </w:p>
+    <w:p>
+      <w:pPr>
+        <w:pStyle w:val="PargrafodaLista"/>
+        <w:numPr>
+          <w:ilvl w:val="0"/>
+          <w:numId w:val="3"/>
+        </w:numPr>
+        <w:ind w:left="0" w:firstLine="0"/>
+        <w:rPr>
+          <w:sz w:val="24"/>
+        </w:rPr>
+      </w:pPr>
+      <w:r>
+        <w:rPr>
+          <w:sz w:val="24"/>
+        </w:rPr>
+        <w:t>INSERTO INTO – PRODUTO –</w:t>
+      </w:r>
+      <w:r>
+        <w:rPr>
+          <w:sz w:val="24"/>
+        </w:rPr>
+        <w:t xml:space="preserve"> 3</w:t>
+      </w:r>
+    </w:p>
+    <w:p>
+      <w:pPr>
+        <w:rPr>
+          <w:sz w:val="24"/>
+        </w:rPr>
+      </w:pPr>
+      <w:r>
+        <w:rPr>
+          <w:noProof/>
+        </w:rPr>
+        <w:drawing>
+          <wp:inline distT="0" distB="0" distL="0" distR="0" wp14:anchorId="4DC1F799" wp14:editId="3689F0A2">
+            <wp:extent cx="6840855" cy="2069465"/>
+            <wp:effectExtent l="0" t="0" r="0" b="6985"/>
+            <wp:docPr id="16" name="Imagem 16"/>
+            <wp:cNvGraphicFramePr>
+              <a:graphicFrameLocks xmlns:a="http://schemas.openxmlformats.org/drawingml/2006/main" noChangeAspect="1"/>
+            </wp:cNvGraphicFramePr>
+            <a:graphic xmlns:a="http://schemas.openxmlformats.org/drawingml/2006/main">
+              <a:graphicData uri="http://schemas.openxmlformats.org/drawingml/2006/picture">
+                <pic:pic xmlns:pic="http://schemas.openxmlformats.org/drawingml/2006/picture">
+                  <pic:nvPicPr>
+                    <pic:cNvPr id="1" name=""/>
+                    <pic:cNvPicPr/>
+                  </pic:nvPicPr>
+                  <pic:blipFill>
+                    <a:blip r:embed="rId26"/>
+                    <a:stretch>
+                      <a:fillRect/>
+                    </a:stretch>
+                  </pic:blipFill>
+                  <pic:spPr>
+                    <a:xfrm>
+                      <a:off x="0" y="0"/>
+                      <a:ext cx="6840855" cy="2069465"/>
+                    </a:xfrm>
+                    <a:prstGeom prst="rect">
+                      <a:avLst/>
+                    </a:prstGeom>
+                  </pic:spPr>
+                </pic:pic>
+              </a:graphicData>
+            </a:graphic>
+          </wp:inline>
+        </w:drawing>
+      </w:r>
+    </w:p>
+    <w:p>
+      <w:pPr>
+        <w:rPr>
+          <w:sz w:val="24"/>
+        </w:rPr>
+      </w:pPr>
+    </w:p>
+    <w:p>
+      <w:pPr>
+        <w:rPr>
+          <w:sz w:val="24"/>
+        </w:rPr>
+      </w:pPr>
+    </w:p>
+    <w:p>
+      <w:pPr>
+        <w:rPr>
+          <w:sz w:val="24"/>
+        </w:rPr>
+      </w:pPr>
+    </w:p>
+    <w:p>
+      <w:pPr>
+        <w:rPr>
+          <w:sz w:val="24"/>
+        </w:rPr>
+      </w:pPr>
+    </w:p>
+    <w:p>
+      <w:pPr>
+        <w:rPr>
+          <w:sz w:val="24"/>
+        </w:rPr>
+      </w:pPr>
+    </w:p>
+    <w:p>
+      <w:pPr>
+        <w:rPr>
+          <w:sz w:val="24"/>
+        </w:rPr>
+      </w:pPr>
+    </w:p>
+    <w:p>
+      <w:pPr>
+        <w:rPr>
+          <w:sz w:val="24"/>
+        </w:rPr>
+      </w:pPr>
+    </w:p>
+    <w:p>
+      <w:pPr>
+        <w:pStyle w:val="PargrafodaLista"/>
+        <w:numPr>
+          <w:ilvl w:val="0"/>
+          <w:numId w:val="3"/>
+        </w:numPr>
+        <w:ind w:left="0" w:firstLine="0"/>
+        <w:rPr>
+          <w:sz w:val="24"/>
+        </w:rPr>
+      </w:pPr>
+      <w:r>
+        <w:rPr>
+          <w:sz w:val="24"/>
+        </w:rPr>
+        <w:lastRenderedPageBreak/>
+        <w:t>INSERTO INTO – PRODUTO –</w:t>
+      </w:r>
+      <w:r>
+        <w:rPr>
+          <w:sz w:val="24"/>
+        </w:rPr>
+        <w:t xml:space="preserve"> 4</w:t>
+      </w:r>
+    </w:p>
+    <w:p>
+      <w:pPr>
+        <w:rPr>
+          <w:sz w:val="24"/>
+        </w:rPr>
+      </w:pPr>
+      <w:r>
+        <w:rPr>
+          <w:noProof/>
+        </w:rPr>
+        <w:drawing>
+          <wp:inline distT="0" distB="0" distL="0" distR="0" wp14:anchorId="601E3E18" wp14:editId="6528D85A">
+            <wp:extent cx="6840855" cy="2002155"/>
+            <wp:effectExtent l="0" t="0" r="0" b="0"/>
+            <wp:docPr id="17" name="Imagem 17"/>
+            <wp:cNvGraphicFramePr>
+              <a:graphicFrameLocks xmlns:a="http://schemas.openxmlformats.org/drawingml/2006/main" noChangeAspect="1"/>
+            </wp:cNvGraphicFramePr>
+            <a:graphic xmlns:a="http://schemas.openxmlformats.org/drawingml/2006/main">
+              <a:graphicData uri="http://schemas.openxmlformats.org/drawingml/2006/picture">
+                <pic:pic xmlns:pic="http://schemas.openxmlformats.org/drawingml/2006/picture">
+                  <pic:nvPicPr>
+                    <pic:cNvPr id="1" name=""/>
+                    <pic:cNvPicPr/>
+                  </pic:nvPicPr>
+                  <pic:blipFill>
+                    <a:blip r:embed="rId27"/>
+                    <a:stretch>
+                      <a:fillRect/>
+                    </a:stretch>
+                  </pic:blipFill>
+                  <pic:spPr>
+                    <a:xfrm>
+                      <a:off x="0" y="0"/>
+                      <a:ext cx="6840855" cy="2002155"/>
+                    </a:xfrm>
+                    <a:prstGeom prst="rect">
+                      <a:avLst/>
+                    </a:prstGeom>
+                  </pic:spPr>
+                </pic:pic>
+              </a:graphicData>
+            </a:graphic>
+          </wp:inline>
+        </w:drawing>
+      </w:r>
+    </w:p>
+    <w:p>
+      <w:pPr>
+        <w:rPr>
+          <w:sz w:val="24"/>
+        </w:rPr>
+      </w:pPr>
+    </w:p>
+    <w:p>
+      <w:pPr>
+        <w:pStyle w:val="PargrafodaLista"/>
+        <w:numPr>
+          <w:ilvl w:val="0"/>
+          <w:numId w:val="3"/>
+        </w:numPr>
+        <w:ind w:left="0" w:firstLine="0"/>
+        <w:rPr>
+          <w:sz w:val="24"/>
+        </w:rPr>
+      </w:pPr>
+      <w:r>
+        <w:rPr>
+          <w:sz w:val="24"/>
+        </w:rPr>
+        <w:t>INSERTO INTO – PRODUTO –</w:t>
+      </w:r>
+      <w:r>
+        <w:rPr>
+          <w:sz w:val="24"/>
+        </w:rPr>
+        <w:t xml:space="preserve"> 5</w:t>
+      </w:r>
+    </w:p>
+    <w:p>
+      <w:pPr>
+        <w:rPr>
+          <w:sz w:val="24"/>
+        </w:rPr>
+      </w:pPr>
+      <w:r>
+        <w:rPr>
+          <w:noProof/>
+        </w:rPr>
+        <w:drawing>
+          <wp:inline distT="0" distB="0" distL="0" distR="0" wp14:anchorId="0DE238B8" wp14:editId="6397BC85">
+            <wp:extent cx="6840855" cy="2465070"/>
+            <wp:effectExtent l="0" t="0" r="0" b="0"/>
+            <wp:docPr id="20" name="Imagem 20"/>
+            <wp:cNvGraphicFramePr>
+              <a:graphicFrameLocks xmlns:a="http://schemas.openxmlformats.org/drawingml/2006/main" noChangeAspect="1"/>
+            </wp:cNvGraphicFramePr>
+            <a:graphic xmlns:a="http://schemas.openxmlformats.org/drawingml/2006/main">
+              <a:graphicData uri="http://schemas.openxmlformats.org/drawingml/2006/picture">
+                <pic:pic xmlns:pic="http://schemas.openxmlformats.org/drawingml/2006/picture">
+                  <pic:nvPicPr>
+                    <pic:cNvPr id="1" name=""/>
+                    <pic:cNvPicPr/>
+                  </pic:nvPicPr>
+                  <pic:blipFill>
+                    <a:blip r:embed="rId28"/>
+                    <a:stretch>
+                      <a:fillRect/>
+                    </a:stretch>
+                  </pic:blipFill>
+                  <pic:spPr>
+                    <a:xfrm>
+                      <a:off x="0" y="0"/>
+                      <a:ext cx="6840855" cy="2465070"/>
+                    </a:xfrm>
+                    <a:prstGeom prst="rect">
+                      <a:avLst/>
+                    </a:prstGeom>
+                  </pic:spPr>
+                </pic:pic>
+              </a:graphicData>
+            </a:graphic>
+          </wp:inline>
+        </w:drawing>
+      </w:r>
+    </w:p>
+    <w:p>
+      <w:pPr>
+        <w:rPr>
+          <w:sz w:val="24"/>
+        </w:rPr>
+      </w:pPr>
+    </w:p>
+    <w:p>
+      <w:pPr>
+        <w:pStyle w:val="PargrafodaLista"/>
+        <w:numPr>
+          <w:ilvl w:val="0"/>
+          <w:numId w:val="3"/>
+        </w:numPr>
+        <w:ind w:left="0" w:firstLine="0"/>
+        <w:rPr>
+          <w:sz w:val="24"/>
+        </w:rPr>
+      </w:pPr>
+      <w:r>
+        <w:rPr>
+          <w:sz w:val="24"/>
+        </w:rPr>
+        <w:t xml:space="preserve">INSERTO INTO – </w:t>
+      </w:r>
+      <w:r>
+        <w:rPr>
+          <w:sz w:val="24"/>
+        </w:rPr>
+        <w:t>VENDA</w:t>
+      </w:r>
+      <w:r>
+        <w:rPr>
+          <w:sz w:val="24"/>
+        </w:rPr>
+        <w:t xml:space="preserve"> – </w:t>
+      </w:r>
+      <w:r>
+        <w:rPr>
+          <w:sz w:val="24"/>
+        </w:rPr>
+        <w:t>1</w:t>
+      </w:r>
+    </w:p>
+    <w:p>
+      <w:pPr>
+        <w:pStyle w:val="PargrafodaLista"/>
+        <w:ind w:left="0"/>
+        <w:rPr>
+          <w:sz w:val="24"/>
+        </w:rPr>
+      </w:pPr>
+    </w:p>
+    <w:p>
+      <w:pPr>
+        <w:pStyle w:val="PargrafodaLista"/>
+        <w:ind w:left="0"/>
+        <w:rPr>
+          <w:sz w:val="24"/>
+        </w:rPr>
+      </w:pPr>
+      <w:r>
+        <w:rPr>
+          <w:noProof/>
+        </w:rPr>
+        <w:drawing>
+          <wp:inline distT="0" distB="0" distL="0" distR="0" wp14:anchorId="6D4E134F" wp14:editId="55A862D9">
+            <wp:extent cx="6840855" cy="2616200"/>
+            <wp:effectExtent l="0" t="0" r="0" b="0"/>
+            <wp:docPr id="21" name="Imagem 21"/>
+            <wp:cNvGraphicFramePr>
+              <a:graphicFrameLocks xmlns:a="http://schemas.openxmlformats.org/drawingml/2006/main" noChangeAspect="1"/>
+            </wp:cNvGraphicFramePr>
+            <a:graphic xmlns:a="http://schemas.openxmlformats.org/drawingml/2006/main">
+              <a:graphicData uri="http://schemas.openxmlformats.org/drawingml/2006/picture">
+                <pic:pic xmlns:pic="http://schemas.openxmlformats.org/drawingml/2006/picture">
+                  <pic:nvPicPr>
+                    <pic:cNvPr id="1" name=""/>
+                    <pic:cNvPicPr/>
+                  </pic:nvPicPr>
+                  <pic:blipFill>
+                    <a:blip r:embed="rId29"/>
+                    <a:stretch>
+                      <a:fillRect/>
+                    </a:stretch>
+                  </pic:blipFill>
+                  <pic:spPr>
+                    <a:xfrm>
+                      <a:off x="0" y="0"/>
+                      <a:ext cx="6840855" cy="2616200"/>
+                    </a:xfrm>
+                    <a:prstGeom prst="rect">
+                      <a:avLst/>
+                    </a:prstGeom>
+                  </pic:spPr>
+                </pic:pic>
+              </a:graphicData>
+            </a:graphic>
+          </wp:inline>
+        </w:drawing>
+      </w:r>
+    </w:p>
+    <w:p>
+      <w:pPr>
+        <w:pStyle w:val="PargrafodaLista"/>
+        <w:ind w:left="0"/>
+        <w:rPr>
+          <w:sz w:val="24"/>
+        </w:rPr>
+      </w:pPr>
+    </w:p>
+    <w:p>
+      <w:pPr>
+        <w:pStyle w:val="PargrafodaLista"/>
+        <w:numPr>
+          <w:ilvl w:val="0"/>
+          <w:numId w:val="3"/>
+        </w:numPr>
+        <w:ind w:left="0" w:firstLine="0"/>
+        <w:rPr>
+          <w:sz w:val="24"/>
+        </w:rPr>
+      </w:pPr>
+      <w:r>
+        <w:rPr>
+          <w:sz w:val="24"/>
+        </w:rPr>
+        <w:lastRenderedPageBreak/>
+        <w:t xml:space="preserve">INSERTO INTO – VENDA – </w:t>
+      </w:r>
+      <w:r>
+        <w:rPr>
+          <w:sz w:val="24"/>
+        </w:rPr>
+        <w:t>2</w:t>
+      </w:r>
+    </w:p>
+    <w:p>
+      <w:pPr>
+        <w:rPr>
+          <w:sz w:val="24"/>
+        </w:rPr>
+      </w:pPr>
+      <w:r>
+        <w:rPr>
+          <w:noProof/>
+        </w:rPr>
+        <w:drawing>
+          <wp:inline distT="0" distB="0" distL="0" distR="0" wp14:anchorId="6E424946" wp14:editId="2F7312E0">
+            <wp:extent cx="6840855" cy="2856865"/>
+            <wp:effectExtent l="0" t="0" r="0" b="635"/>
+            <wp:docPr id="22" name="Imagem 22"/>
+            <wp:cNvGraphicFramePr>
+              <a:graphicFrameLocks xmlns:a="http://schemas.openxmlformats.org/drawingml/2006/main" noChangeAspect="1"/>
+            </wp:cNvGraphicFramePr>
+            <a:graphic xmlns:a="http://schemas.openxmlformats.org/drawingml/2006/main">
+              <a:graphicData uri="http://schemas.openxmlformats.org/drawingml/2006/picture">
+                <pic:pic xmlns:pic="http://schemas.openxmlformats.org/drawingml/2006/picture">
+                  <pic:nvPicPr>
+                    <pic:cNvPr id="1" name=""/>
+                    <pic:cNvPicPr/>
+                  </pic:nvPicPr>
+                  <pic:blipFill>
+                    <a:blip r:embed="rId30"/>
+                    <a:stretch>
+                      <a:fillRect/>
+                    </a:stretch>
+                  </pic:blipFill>
+                  <pic:spPr>
+                    <a:xfrm>
+                      <a:off x="0" y="0"/>
+                      <a:ext cx="6840855" cy="2856865"/>
+                    </a:xfrm>
+                    <a:prstGeom prst="rect">
+                      <a:avLst/>
+                    </a:prstGeom>
+                  </pic:spPr>
+                </pic:pic>
+              </a:graphicData>
+            </a:graphic>
+          </wp:inline>
+        </w:drawing>
+      </w:r>
+    </w:p>
+    <w:p>
+      <w:pPr>
+        <w:rPr>
+          <w:sz w:val="24"/>
+        </w:rPr>
+      </w:pPr>
+    </w:p>
+    <w:p>
+      <w:pPr>
+        <w:pStyle w:val="PargrafodaLista"/>
+        <w:numPr>
+          <w:ilvl w:val="0"/>
+          <w:numId w:val="3"/>
+        </w:numPr>
+        <w:ind w:left="0" w:firstLine="0"/>
+        <w:rPr>
+          <w:sz w:val="24"/>
+        </w:rPr>
+      </w:pPr>
+      <w:r>
+        <w:rPr>
+          <w:sz w:val="24"/>
+        </w:rPr>
+        <w:t xml:space="preserve">INSERTO INTO – VENDA – </w:t>
+      </w:r>
+      <w:r>
+        <w:rPr>
+          <w:sz w:val="24"/>
+        </w:rPr>
+        <w:t>3</w:t>
+      </w:r>
+    </w:p>
+    <w:p>
+      <w:pPr>
+        <w:rPr>
+          <w:sz w:val="24"/>
+        </w:rPr>
+      </w:pPr>
+      <w:r>
+        <w:rPr>
+          <w:noProof/>
+        </w:rPr>
+        <w:drawing>
+          <wp:inline distT="0" distB="0" distL="0" distR="0" wp14:anchorId="4B7702A8" wp14:editId="62047075">
+            <wp:extent cx="6840855" cy="2992755"/>
+            <wp:effectExtent l="0" t="0" r="0" b="0"/>
+            <wp:docPr id="23" name="Imagem 23"/>
+            <wp:cNvGraphicFramePr>
+              <a:graphicFrameLocks xmlns:a="http://schemas.openxmlformats.org/drawingml/2006/main" noChangeAspect="1"/>
+            </wp:cNvGraphicFramePr>
+            <a:graphic xmlns:a="http://schemas.openxmlformats.org/drawingml/2006/main">
+              <a:graphicData uri="http://schemas.openxmlformats.org/drawingml/2006/picture">
+                <pic:pic xmlns:pic="http://schemas.openxmlformats.org/drawingml/2006/picture">
+                  <pic:nvPicPr>
+                    <pic:cNvPr id="1" name=""/>
+                    <pic:cNvPicPr/>
+                  </pic:nvPicPr>
+                  <pic:blipFill>
+                    <a:blip r:embed="rId31"/>
+                    <a:stretch>
+                      <a:fillRect/>
+                    </a:stretch>
+                  </pic:blipFill>
+                  <pic:spPr>
+                    <a:xfrm>
+                      <a:off x="0" y="0"/>
+                      <a:ext cx="6840855" cy="2992755"/>
+                    </a:xfrm>
+                    <a:prstGeom prst="rect">
+                      <a:avLst/>
+                    </a:prstGeom>
+                  </pic:spPr>
+                </pic:pic>
+              </a:graphicData>
+            </a:graphic>
+          </wp:inline>
+        </w:drawing>
+      </w:r>
+    </w:p>
+    <w:p>
+      <w:pPr>
+        <w:rPr>
+          <w:sz w:val="24"/>
+        </w:rPr>
+      </w:pPr>
+    </w:p>
+    <w:p>
+      <w:pPr>
+        <w:rPr>
+          <w:sz w:val="24"/>
+        </w:rPr>
+      </w:pPr>
+    </w:p>
+    <w:p>
+      <w:pPr>
+        <w:rPr>
+          <w:sz w:val="24"/>
+        </w:rPr>
+      </w:pPr>
+    </w:p>
+    <w:p>
+      <w:pPr>
+        <w:rPr>
+          <w:sz w:val="24"/>
+        </w:rPr>
+      </w:pPr>
+    </w:p>
+    <w:p>
+      <w:pPr>
+        <w:rPr>
+          <w:sz w:val="24"/>
+        </w:rPr>
+      </w:pPr>
+    </w:p>
+    <w:p>
+      <w:pPr>
+        <w:rPr>
+          <w:sz w:val="24"/>
+        </w:rPr>
+      </w:pPr>
+    </w:p>
+    <w:p>
+      <w:pPr>
+        <w:rPr>
+          <w:sz w:val="24"/>
+        </w:rPr>
+      </w:pPr>
+    </w:p>
+    <w:p>
+      <w:pPr>
+        <w:pStyle w:val="PargrafodaLista"/>
+        <w:numPr>
+          <w:ilvl w:val="0"/>
+          <w:numId w:val="3"/>
+        </w:numPr>
+        <w:ind w:left="0" w:firstLine="0"/>
+        <w:rPr>
+          <w:sz w:val="24"/>
+        </w:rPr>
+      </w:pPr>
+      <w:r>
+        <w:rPr>
+          <w:sz w:val="24"/>
+        </w:rPr>
+        <w:lastRenderedPageBreak/>
+        <w:t xml:space="preserve">INSERTO INTO – VENDA – </w:t>
+      </w:r>
+      <w:r>
+        <w:rPr>
+          <w:sz w:val="24"/>
+        </w:rPr>
+        <w:t>4</w:t>
+      </w:r>
+    </w:p>
+    <w:p>
+      <w:pPr>
+        <w:rPr>
+          <w:sz w:val="24"/>
+        </w:rPr>
+      </w:pPr>
+      <w:r>
+        <w:rPr>
+          <w:noProof/>
+        </w:rPr>
+        <w:drawing>
+          <wp:inline distT="0" distB="0" distL="0" distR="0" wp14:anchorId="576D7DD1" wp14:editId="31C3ACF6">
+            <wp:extent cx="6840855" cy="3261995"/>
+            <wp:effectExtent l="0" t="0" r="0" b="0"/>
+            <wp:docPr id="24" name="Imagem 24"/>
+            <wp:cNvGraphicFramePr>
+              <a:graphicFrameLocks xmlns:a="http://schemas.openxmlformats.org/drawingml/2006/main" noChangeAspect="1"/>
+            </wp:cNvGraphicFramePr>
+            <a:graphic xmlns:a="http://schemas.openxmlformats.org/drawingml/2006/main">
+              <a:graphicData uri="http://schemas.openxmlformats.org/drawingml/2006/picture">
+                <pic:pic xmlns:pic="http://schemas.openxmlformats.org/drawingml/2006/picture">
+                  <pic:nvPicPr>
+                    <pic:cNvPr id="1" name=""/>
+                    <pic:cNvPicPr/>
+                  </pic:nvPicPr>
+                  <pic:blipFill>
+                    <a:blip r:embed="rId32"/>
+                    <a:stretch>
+                      <a:fillRect/>
+                    </a:stretch>
+                  </pic:blipFill>
+                  <pic:spPr>
+                    <a:xfrm>
+                      <a:off x="0" y="0"/>
+                      <a:ext cx="6840855" cy="3261995"/>
+                    </a:xfrm>
+                    <a:prstGeom prst="rect">
+                      <a:avLst/>
+                    </a:prstGeom>
+                  </pic:spPr>
+                </pic:pic>
+              </a:graphicData>
+            </a:graphic>
+          </wp:inline>
+        </w:drawing>
+      </w:r>
+    </w:p>
+    <w:p>
+      <w:pPr>
+        <w:pStyle w:val="PargrafodaLista"/>
+        <w:numPr>
+          <w:ilvl w:val="0"/>
+          <w:numId w:val="3"/>
+        </w:numPr>
+        <w:ind w:left="0" w:firstLine="0"/>
+        <w:rPr>
+          <w:sz w:val="24"/>
+        </w:rPr>
+      </w:pPr>
+      <w:r>
+        <w:rPr>
+          <w:sz w:val="24"/>
+        </w:rPr>
+        <w:t xml:space="preserve">INSERTO INTO – VENDA – </w:t>
       </w:r>
       <w:r>
         <w:rPr>
@@ -1923,33 +2910,556 @@
     </w:p>
     <w:p>
       <w:pPr>
-        <w:pStyle w:val="PargrafodaLista"/>
-        <w:ind w:left="0"/>
-        <w:rPr>
-          <w:sz w:val="24"/>
-          <w:u w:val="single"/>
-          <w:lang w:val="en-US"/>
-        </w:rPr>
-      </w:pPr>
-    </w:p>
-    <w:p>
-      <w:pPr>
-        <w:rPr>
-          <w:sz w:val="24"/>
-          <w:lang w:val="en-US"/>
-        </w:rPr>
-      </w:pPr>
-    </w:p>
-    <w:p>
-      <w:pPr>
-        <w:rPr>
-          <w:sz w:val="24"/>
-          <w:lang w:val="en-US"/>
-        </w:rPr>
-      </w:pPr>
-    </w:p>
-    <w:p>
-      <w:pPr>
+        <w:rPr>
+          <w:sz w:val="24"/>
+        </w:rPr>
+      </w:pPr>
+      <w:r>
+        <w:rPr>
+          <w:noProof/>
+        </w:rPr>
+        <w:drawing>
+          <wp:inline distT="0" distB="0" distL="0" distR="0" wp14:anchorId="1011A4B8" wp14:editId="36217439">
+            <wp:extent cx="6840855" cy="3488690"/>
+            <wp:effectExtent l="0" t="0" r="0" b="0"/>
+            <wp:docPr id="25" name="Imagem 25"/>
+            <wp:cNvGraphicFramePr>
+              <a:graphicFrameLocks xmlns:a="http://schemas.openxmlformats.org/drawingml/2006/main" noChangeAspect="1"/>
+            </wp:cNvGraphicFramePr>
+            <a:graphic xmlns:a="http://schemas.openxmlformats.org/drawingml/2006/main">
+              <a:graphicData uri="http://schemas.openxmlformats.org/drawingml/2006/picture">
+                <pic:pic xmlns:pic="http://schemas.openxmlformats.org/drawingml/2006/picture">
+                  <pic:nvPicPr>
+                    <pic:cNvPr id="1" name=""/>
+                    <pic:cNvPicPr/>
+                  </pic:nvPicPr>
+                  <pic:blipFill>
+                    <a:blip r:embed="rId33"/>
+                    <a:stretch>
+                      <a:fillRect/>
+                    </a:stretch>
+                  </pic:blipFill>
+                  <pic:spPr>
+                    <a:xfrm>
+                      <a:off x="0" y="0"/>
+                      <a:ext cx="6840855" cy="3488690"/>
+                    </a:xfrm>
+                    <a:prstGeom prst="rect">
+                      <a:avLst/>
+                    </a:prstGeom>
+                  </pic:spPr>
+                </pic:pic>
+              </a:graphicData>
+            </a:graphic>
+          </wp:inline>
+        </w:drawing>
+      </w:r>
+    </w:p>
+    <w:p>
+      <w:pPr>
+        <w:rPr>
+          <w:sz w:val="24"/>
+        </w:rPr>
+      </w:pPr>
+    </w:p>
+    <w:p>
+      <w:pPr>
+        <w:rPr>
+          <w:sz w:val="24"/>
+        </w:rPr>
+      </w:pPr>
+    </w:p>
+    <w:p>
+      <w:pPr>
+        <w:rPr>
+          <w:sz w:val="24"/>
+        </w:rPr>
+      </w:pPr>
+    </w:p>
+    <w:p>
+      <w:pPr>
+        <w:rPr>
+          <w:sz w:val="24"/>
+        </w:rPr>
+      </w:pPr>
+    </w:p>
+    <w:p>
+      <w:pPr>
+        <w:rPr>
+          <w:sz w:val="24"/>
+        </w:rPr>
+      </w:pPr>
+    </w:p>
+    <w:p>
+      <w:pPr>
+        <w:rPr>
+          <w:b/>
+          <w:sz w:val="28"/>
+        </w:rPr>
+      </w:pPr>
+      <w:r>
+        <w:rPr>
+          <w:b/>
+          <w:sz w:val="28"/>
+        </w:rPr>
+        <w:lastRenderedPageBreak/>
+        <w:t>[</w:t>
+      </w:r>
+      <w:r>
+        <w:rPr>
+          <w:b/>
+          <w:sz w:val="28"/>
+        </w:rPr>
+        <w:t>SELECT * FROM</w:t>
+      </w:r>
+      <w:r>
+        <w:rPr>
+          <w:b/>
+          <w:sz w:val="28"/>
+        </w:rPr>
+        <w:t>]</w:t>
+      </w:r>
+    </w:p>
+    <w:p>
+      <w:pPr>
+        <w:pStyle w:val="PargrafodaLista"/>
+        <w:numPr>
+          <w:ilvl w:val="0"/>
+          <w:numId w:val="6"/>
+        </w:numPr>
+        <w:ind w:left="0" w:firstLine="0"/>
+        <w:rPr>
+          <w:sz w:val="28"/>
+        </w:rPr>
+      </w:pPr>
+      <w:r>
+        <w:rPr>
+          <w:sz w:val="28"/>
+        </w:rPr>
+        <w:t xml:space="preserve">SELECT * </w:t>
+      </w:r>
+      <w:r>
+        <w:rPr>
+          <w:sz w:val="28"/>
+        </w:rPr>
+        <w:t xml:space="preserve">FROM </w:t>
+      </w:r>
+      <w:proofErr w:type="spellStart"/>
+      <w:r>
+        <w:rPr>
+          <w:sz w:val="28"/>
+        </w:rPr>
+        <w:t>tb_venda</w:t>
+      </w:r>
+      <w:proofErr w:type="spellEnd"/>
+    </w:p>
+    <w:p>
+      <w:pPr>
+        <w:pStyle w:val="PargrafodaLista"/>
+        <w:ind w:left="0"/>
+        <w:rPr>
+          <w:sz w:val="28"/>
+        </w:rPr>
+      </w:pPr>
+      <w:r>
+        <w:rPr>
+          <w:noProof/>
+        </w:rPr>
+        <w:drawing>
+          <wp:inline distT="0" distB="0" distL="0" distR="0" wp14:anchorId="0BB4D3CB" wp14:editId="33BB1B6F">
+            <wp:extent cx="6840855" cy="3138170"/>
+            <wp:effectExtent l="0" t="0" r="0" b="5080"/>
+            <wp:docPr id="26" name="Imagem 26"/>
+            <wp:cNvGraphicFramePr>
+              <a:graphicFrameLocks xmlns:a="http://schemas.openxmlformats.org/drawingml/2006/main" noChangeAspect="1"/>
+            </wp:cNvGraphicFramePr>
+            <a:graphic xmlns:a="http://schemas.openxmlformats.org/drawingml/2006/main">
+              <a:graphicData uri="http://schemas.openxmlformats.org/drawingml/2006/picture">
+                <pic:pic xmlns:pic="http://schemas.openxmlformats.org/drawingml/2006/picture">
+                  <pic:nvPicPr>
+                    <pic:cNvPr id="1" name=""/>
+                    <pic:cNvPicPr/>
+                  </pic:nvPicPr>
+                  <pic:blipFill>
+                    <a:blip r:embed="rId34"/>
+                    <a:stretch>
+                      <a:fillRect/>
+                    </a:stretch>
+                  </pic:blipFill>
+                  <pic:spPr>
+                    <a:xfrm>
+                      <a:off x="0" y="0"/>
+                      <a:ext cx="6840855" cy="3138170"/>
+                    </a:xfrm>
+                    <a:prstGeom prst="rect">
+                      <a:avLst/>
+                    </a:prstGeom>
+                  </pic:spPr>
+                </pic:pic>
+              </a:graphicData>
+            </a:graphic>
+          </wp:inline>
+        </w:drawing>
+      </w:r>
+    </w:p>
+    <w:p>
+      <w:pPr>
+        <w:pStyle w:val="PargrafodaLista"/>
+        <w:ind w:left="0"/>
+        <w:rPr>
+          <w:sz w:val="28"/>
+        </w:rPr>
+      </w:pPr>
+    </w:p>
+    <w:p>
+      <w:pPr>
+        <w:pStyle w:val="PargrafodaLista"/>
+        <w:numPr>
+          <w:ilvl w:val="0"/>
+          <w:numId w:val="6"/>
+        </w:numPr>
+        <w:ind w:left="0" w:firstLine="0"/>
+        <w:rPr>
+          <w:sz w:val="28"/>
+        </w:rPr>
+      </w:pPr>
+      <w:r>
+        <w:rPr>
+          <w:sz w:val="28"/>
+        </w:rPr>
+        <w:t xml:space="preserve">SELECT * </w:t>
+      </w:r>
+      <w:r>
+        <w:rPr>
+          <w:sz w:val="28"/>
+        </w:rPr>
+        <w:t xml:space="preserve">FROM </w:t>
+      </w:r>
+      <w:proofErr w:type="spellStart"/>
+      <w:r>
+        <w:rPr>
+          <w:sz w:val="28"/>
+        </w:rPr>
+        <w:t>tb_empregado</w:t>
+      </w:r>
+      <w:proofErr w:type="spellEnd"/>
+    </w:p>
+    <w:p>
+      <w:pPr>
+        <w:pStyle w:val="PargrafodaLista"/>
+        <w:ind w:left="0"/>
+        <w:rPr>
+          <w:sz w:val="28"/>
+        </w:rPr>
+      </w:pPr>
+      <w:r>
+        <w:rPr>
+          <w:noProof/>
+        </w:rPr>
+        <w:drawing>
+          <wp:inline distT="0" distB="0" distL="0" distR="0" wp14:anchorId="05FF12C7" wp14:editId="1490DD70">
+            <wp:extent cx="6840855" cy="3176905"/>
+            <wp:effectExtent l="0" t="0" r="0" b="4445"/>
+            <wp:docPr id="27" name="Imagem 27"/>
+            <wp:cNvGraphicFramePr>
+              <a:graphicFrameLocks xmlns:a="http://schemas.openxmlformats.org/drawingml/2006/main" noChangeAspect="1"/>
+            </wp:cNvGraphicFramePr>
+            <a:graphic xmlns:a="http://schemas.openxmlformats.org/drawingml/2006/main">
+              <a:graphicData uri="http://schemas.openxmlformats.org/drawingml/2006/picture">
+                <pic:pic xmlns:pic="http://schemas.openxmlformats.org/drawingml/2006/picture">
+                  <pic:nvPicPr>
+                    <pic:cNvPr id="1" name=""/>
+                    <pic:cNvPicPr/>
+                  </pic:nvPicPr>
+                  <pic:blipFill>
+                    <a:blip r:embed="rId35"/>
+                    <a:stretch>
+                      <a:fillRect/>
+                    </a:stretch>
+                  </pic:blipFill>
+                  <pic:spPr>
+                    <a:xfrm>
+                      <a:off x="0" y="0"/>
+                      <a:ext cx="6840855" cy="3176905"/>
+                    </a:xfrm>
+                    <a:prstGeom prst="rect">
+                      <a:avLst/>
+                    </a:prstGeom>
+                  </pic:spPr>
+                </pic:pic>
+              </a:graphicData>
+            </a:graphic>
+          </wp:inline>
+        </w:drawing>
+      </w:r>
+    </w:p>
+    <w:p>
+      <w:pPr>
+        <w:pStyle w:val="PargrafodaLista"/>
+        <w:ind w:left="0"/>
+        <w:rPr>
+          <w:sz w:val="28"/>
+        </w:rPr>
+      </w:pPr>
+    </w:p>
+    <w:p>
+      <w:pPr>
+        <w:pStyle w:val="PargrafodaLista"/>
+        <w:ind w:left="0"/>
+        <w:rPr>
+          <w:sz w:val="28"/>
+        </w:rPr>
+      </w:pPr>
+    </w:p>
+    <w:p>
+      <w:pPr>
+        <w:pStyle w:val="PargrafodaLista"/>
+        <w:ind w:left="0"/>
+        <w:rPr>
+          <w:sz w:val="28"/>
+        </w:rPr>
+      </w:pPr>
+    </w:p>
+    <w:p>
+      <w:pPr>
+        <w:pStyle w:val="PargrafodaLista"/>
+        <w:ind w:left="0"/>
+        <w:rPr>
+          <w:sz w:val="28"/>
+        </w:rPr>
+      </w:pPr>
+    </w:p>
+    <w:p>
+      <w:pPr>
+        <w:pStyle w:val="PargrafodaLista"/>
+        <w:ind w:left="0"/>
+        <w:rPr>
+          <w:sz w:val="28"/>
+        </w:rPr>
+      </w:pPr>
+    </w:p>
+    <w:p>
+      <w:pPr>
+        <w:pStyle w:val="PargrafodaLista"/>
+        <w:ind w:left="0"/>
+        <w:rPr>
+          <w:sz w:val="28"/>
+        </w:rPr>
+      </w:pPr>
+      <w:bookmarkStart w:id="4" w:name="_GoBack"/>
+      <w:bookmarkEnd w:id="4"/>
+    </w:p>
+    <w:p>
+      <w:pPr>
+        <w:pStyle w:val="PargrafodaLista"/>
+        <w:ind w:left="0"/>
+        <w:rPr>
+          <w:sz w:val="28"/>
+        </w:rPr>
+      </w:pPr>
+    </w:p>
+    <w:p>
+      <w:pPr>
+        <w:pStyle w:val="PargrafodaLista"/>
+        <w:numPr>
+          <w:ilvl w:val="0"/>
+          <w:numId w:val="6"/>
+        </w:numPr>
+        <w:ind w:left="0" w:firstLine="0"/>
+        <w:rPr>
+          <w:sz w:val="28"/>
+        </w:rPr>
+      </w:pPr>
+      <w:r>
+        <w:rPr>
+          <w:sz w:val="28"/>
+        </w:rPr>
+        <w:lastRenderedPageBreak/>
+        <w:t xml:space="preserve">SELECT * </w:t>
+      </w:r>
+      <w:r>
+        <w:rPr>
+          <w:sz w:val="28"/>
+        </w:rPr>
+        <w:t xml:space="preserve">FROM </w:t>
+      </w:r>
+      <w:proofErr w:type="spellStart"/>
+      <w:r>
+        <w:rPr>
+          <w:sz w:val="28"/>
+        </w:rPr>
+        <w:t>tb_gerente</w:t>
+      </w:r>
+      <w:proofErr w:type="spellEnd"/>
+    </w:p>
+    <w:p>
+      <w:pPr>
+        <w:rPr>
+          <w:sz w:val="24"/>
+        </w:rPr>
+      </w:pPr>
+      <w:r>
+        <w:rPr>
+          <w:noProof/>
+        </w:rPr>
+        <w:drawing>
+          <wp:inline distT="0" distB="0" distL="0" distR="0" wp14:anchorId="47310A09" wp14:editId="0A62D2E6">
+            <wp:extent cx="6840855" cy="3125470"/>
+            <wp:effectExtent l="0" t="0" r="0" b="0"/>
+            <wp:docPr id="28" name="Imagem 28"/>
+            <wp:cNvGraphicFramePr>
+              <a:graphicFrameLocks xmlns:a="http://schemas.openxmlformats.org/drawingml/2006/main" noChangeAspect="1"/>
+            </wp:cNvGraphicFramePr>
+            <a:graphic xmlns:a="http://schemas.openxmlformats.org/drawingml/2006/main">
+              <a:graphicData uri="http://schemas.openxmlformats.org/drawingml/2006/picture">
+                <pic:pic xmlns:pic="http://schemas.openxmlformats.org/drawingml/2006/picture">
+                  <pic:nvPicPr>
+                    <pic:cNvPr id="1" name=""/>
+                    <pic:cNvPicPr/>
+                  </pic:nvPicPr>
+                  <pic:blipFill>
+                    <a:blip r:embed="rId36"/>
+                    <a:stretch>
+                      <a:fillRect/>
+                    </a:stretch>
+                  </pic:blipFill>
+                  <pic:spPr>
+                    <a:xfrm>
+                      <a:off x="0" y="0"/>
+                      <a:ext cx="6840855" cy="3125470"/>
+                    </a:xfrm>
+                    <a:prstGeom prst="rect">
+                      <a:avLst/>
+                    </a:prstGeom>
+                  </pic:spPr>
+                </pic:pic>
+              </a:graphicData>
+            </a:graphic>
+          </wp:inline>
+        </w:drawing>
+      </w:r>
+    </w:p>
+    <w:p>
+      <w:pPr>
+        <w:rPr>
+          <w:sz w:val="24"/>
+        </w:rPr>
+      </w:pPr>
+    </w:p>
+    <w:p>
+      <w:pPr>
+        <w:pStyle w:val="PargrafodaLista"/>
+        <w:numPr>
+          <w:ilvl w:val="0"/>
+          <w:numId w:val="6"/>
+        </w:numPr>
+        <w:ind w:left="0" w:firstLine="0"/>
+        <w:rPr>
+          <w:sz w:val="28"/>
+        </w:rPr>
+      </w:pPr>
+      <w:r>
+        <w:rPr>
+          <w:sz w:val="28"/>
+        </w:rPr>
+        <w:t xml:space="preserve">SELECT * </w:t>
+      </w:r>
+      <w:r>
+        <w:rPr>
+          <w:sz w:val="28"/>
+        </w:rPr>
+        <w:t xml:space="preserve">FROM </w:t>
+      </w:r>
+      <w:proofErr w:type="spellStart"/>
+      <w:r>
+        <w:rPr>
+          <w:sz w:val="28"/>
+        </w:rPr>
+        <w:t>tb_</w:t>
+      </w:r>
+      <w:r>
+        <w:rPr>
+          <w:sz w:val="28"/>
+        </w:rPr>
+        <w:t>produto</w:t>
+      </w:r>
+      <w:proofErr w:type="spellEnd"/>
+    </w:p>
+    <w:p>
+      <w:pPr>
+        <w:rPr>
+          <w:sz w:val="28"/>
+        </w:rPr>
+      </w:pPr>
+      <w:r>
+        <w:rPr>
+          <w:noProof/>
+        </w:rPr>
+        <w:drawing>
+          <wp:inline distT="0" distB="0" distL="0" distR="0" wp14:anchorId="57ECCA86" wp14:editId="45EE5232">
+            <wp:extent cx="6840855" cy="3011805"/>
+            <wp:effectExtent l="0" t="0" r="0" b="0"/>
+            <wp:docPr id="29" name="Imagem 29"/>
+            <wp:cNvGraphicFramePr>
+              <a:graphicFrameLocks xmlns:a="http://schemas.openxmlformats.org/drawingml/2006/main" noChangeAspect="1"/>
+            </wp:cNvGraphicFramePr>
+            <a:graphic xmlns:a="http://schemas.openxmlformats.org/drawingml/2006/main">
+              <a:graphicData uri="http://schemas.openxmlformats.org/drawingml/2006/picture">
+                <pic:pic xmlns:pic="http://schemas.openxmlformats.org/drawingml/2006/picture">
+                  <pic:nvPicPr>
+                    <pic:cNvPr id="1" name=""/>
+                    <pic:cNvPicPr/>
+                  </pic:nvPicPr>
+                  <pic:blipFill>
+                    <a:blip r:embed="rId37"/>
+                    <a:stretch>
+                      <a:fillRect/>
+                    </a:stretch>
+                  </pic:blipFill>
+                  <pic:spPr>
+                    <a:xfrm>
+                      <a:off x="0" y="0"/>
+                      <a:ext cx="6840855" cy="3011805"/>
+                    </a:xfrm>
+                    <a:prstGeom prst="rect">
+                      <a:avLst/>
+                    </a:prstGeom>
+                  </pic:spPr>
+                </pic:pic>
+              </a:graphicData>
+            </a:graphic>
+          </wp:inline>
+        </w:drawing>
+      </w:r>
+    </w:p>
+    <w:p>
+      <w:pPr>
+        <w:pStyle w:val="PargrafodaLista"/>
+        <w:rPr>
+          <w:sz w:val="28"/>
+        </w:rPr>
+      </w:pPr>
+    </w:p>
+    <w:p>
+      <w:pPr>
+        <w:pStyle w:val="PargrafodaLista"/>
+        <w:ind w:left="0"/>
+        <w:rPr>
+          <w:sz w:val="28"/>
+        </w:rPr>
+      </w:pPr>
+    </w:p>
+    <w:p>
+      <w:pPr>
+        <w:pStyle w:val="PargrafodaLista"/>
+        <w:rPr>
+          <w:sz w:val="24"/>
+        </w:rPr>
+      </w:pPr>
+    </w:p>
+    <w:p>
+      <w:pPr>
+        <w:ind w:left="-851"/>
         <w:rPr>
           <w:sz w:val="24"/>
           <w:lang w:val="en-US"/>
@@ -2573,6 +4083,95 @@
       </w:pPr>
     </w:lvl>
   </w:abstractNum>
+  <w:abstractNum w:abstractNumId="5" w15:restartNumberingAfterBreak="0">
+    <w:nsid w:val="6CA37313"/>
+    <w:multiLevelType w:val="hybridMultilevel"/>
+    <w:tmpl w:val="0D68B4B6"/>
+    <w:lvl w:ilvl="0" w:tplc="A0F69E94">
+      <w:start w:val="1"/>
+      <w:numFmt w:val="decimal"/>
+      <w:lvlText w:val="%1."/>
+      <w:lvlJc w:val="left"/>
+      <w:pPr>
+        <w:ind w:left="720" w:hanging="360"/>
+      </w:pPr>
+      <w:rPr>
+        <w:b w:val="0"/>
+      </w:rPr>
+    </w:lvl>
+    <w:lvl w:ilvl="1" w:tplc="04160019" w:tentative="1">
+      <w:start w:val="1"/>
+      <w:numFmt w:val="lowerLetter"/>
+      <w:lvlText w:val="%2."/>
+      <w:lvlJc w:val="left"/>
+      <w:pPr>
+        <w:ind w:left="1440" w:hanging="360"/>
+      </w:pPr>
+    </w:lvl>
+    <w:lvl w:ilvl="2" w:tplc="0416001B" w:tentative="1">
+      <w:start w:val="1"/>
+      <w:numFmt w:val="lowerRoman"/>
+      <w:lvlText w:val="%3."/>
+      <w:lvlJc w:val="right"/>
+      <w:pPr>
+        <w:ind w:left="2160" w:hanging="180"/>
+      </w:pPr>
+    </w:lvl>
+    <w:lvl w:ilvl="3" w:tplc="0416000F" w:tentative="1">
+      <w:start w:val="1"/>
+      <w:numFmt w:val="decimal"/>
+      <w:lvlText w:val="%4."/>
+      <w:lvlJc w:val="left"/>
+      <w:pPr>
+        <w:ind w:left="2880" w:hanging="360"/>
+      </w:pPr>
+    </w:lvl>
+    <w:lvl w:ilvl="4" w:tplc="04160019" w:tentative="1">
+      <w:start w:val="1"/>
+      <w:numFmt w:val="lowerLetter"/>
+      <w:lvlText w:val="%5."/>
+      <w:lvlJc w:val="left"/>
+      <w:pPr>
+        <w:ind w:left="3600" w:hanging="360"/>
+      </w:pPr>
+    </w:lvl>
+    <w:lvl w:ilvl="5" w:tplc="0416001B" w:tentative="1">
+      <w:start w:val="1"/>
+      <w:numFmt w:val="lowerRoman"/>
+      <w:lvlText w:val="%6."/>
+      <w:lvlJc w:val="right"/>
+      <w:pPr>
+        <w:ind w:left="4320" w:hanging="180"/>
+      </w:pPr>
+    </w:lvl>
+    <w:lvl w:ilvl="6" w:tplc="0416000F" w:tentative="1">
+      <w:start w:val="1"/>
+      <w:numFmt w:val="decimal"/>
+      <w:lvlText w:val="%7."/>
+      <w:lvlJc w:val="left"/>
+      <w:pPr>
+        <w:ind w:left="5040" w:hanging="360"/>
+      </w:pPr>
+    </w:lvl>
+    <w:lvl w:ilvl="7" w:tplc="04160019" w:tentative="1">
+      <w:start w:val="1"/>
+      <w:numFmt w:val="lowerLetter"/>
+      <w:lvlText w:val="%8."/>
+      <w:lvlJc w:val="left"/>
+      <w:pPr>
+        <w:ind w:left="5760" w:hanging="360"/>
+      </w:pPr>
+    </w:lvl>
+    <w:lvl w:ilvl="8" w:tplc="0416001B" w:tentative="1">
+      <w:start w:val="1"/>
+      <w:numFmt w:val="lowerRoman"/>
+      <w:lvlText w:val="%9."/>
+      <w:lvlJc w:val="right"/>
+      <w:pPr>
+        <w:ind w:left="6480" w:hanging="180"/>
+      </w:pPr>
+    </w:lvl>
+  </w:abstractNum>
   <w:num w:numId="1">
     <w:abstractNumId w:val="2"/>
   </w:num>
@@ -2587,6 +4186,9 @@
   </w:num>
   <w:num w:numId="5">
     <w:abstractNumId w:val="4"/>
+  </w:num>
+  <w:num w:numId="6">
+    <w:abstractNumId w:val="5"/>
   </w:num>
 </w:numbering>
 </file>
@@ -3658,7 +5260,7 @@
 </file>
 
 <file path=customXml/itemProps1.xml><?xml version="1.0" encoding="utf-8"?>
-<ds:datastoreItem xmlns:ds="http://schemas.openxmlformats.org/officeDocument/2006/customXml" ds:itemID="{033360B4-EBDC-4155-BF6F-EC2397B666CE}">
+<ds:datastoreItem xmlns:ds="http://schemas.openxmlformats.org/officeDocument/2006/customXml" ds:itemID="{FF57262C-62B8-4945-B17A-F2D3A1053A44}">
   <ds:schemaRefs>
     <ds:schemaRef ds:uri="http://schemas.openxmlformats.org/officeDocument/2006/bibliography"/>
   </ds:schemaRefs>

</xml_diff>